<commit_message>
this should fix it
</commit_message>
<xml_diff>
--- a/PROJECT SYNOPSIS(QM).docx
+++ b/PROJECT SYNOPSIS(QM).docx
@@ -4,6 +4,7 @@
   <w:body>
     <w:p>
       <w:pPr>
+        <w:jc w:val="both"/>
         <w:rPr>
           <w:rFonts w:ascii="Times New Roman" w:hAnsi="Times New Roman" w:cs="Times New Roman"/>
           <w:sz w:val="52"/>
@@ -189,22 +190,20 @@
           <w:sz w:val="52"/>
           <w:szCs w:val="52"/>
         </w:rPr>
-        <w:t xml:space="preserve"> ALGORITHM</w:t>
-      </w:r>
-    </w:p>
-    <w:p>
-      <w:pPr>
-        <w:jc w:val="center"/>
+        <w:t xml:space="preserve"> </w:t>
+      </w:r>
+      <w:r>
         <w:rPr>
           <w:rFonts w:ascii="Times New Roman" w:hAnsi="Times New Roman" w:cs="Times New Roman"/>
           <w:sz w:val="52"/>
           <w:szCs w:val="52"/>
         </w:rPr>
-      </w:pPr>
-    </w:p>
-    <w:p>
-      <w:pPr>
-        <w:jc w:val="center"/>
+        <w:t>METHOD</w:t>
+      </w:r>
+    </w:p>
+    <w:p>
+      <w:pPr>
+        <w:jc w:val="both"/>
         <w:rPr>
           <w:rFonts w:ascii="Times New Roman" w:hAnsi="Times New Roman" w:cs="Times New Roman"/>
           <w:sz w:val="52"/>
@@ -214,6 +213,7 @@
     </w:p>
     <w:p>
       <w:pPr>
+        <w:jc w:val="both"/>
         <w:rPr>
           <w:rFonts w:ascii="Times New Roman" w:hAnsi="Times New Roman" w:cs="Times New Roman"/>
           <w:sz w:val="52"/>
@@ -223,6 +223,7 @@
     </w:p>
     <w:p>
       <w:pPr>
+        <w:jc w:val="both"/>
         <w:rPr>
           <w:rFonts w:ascii="Times New Roman" w:hAnsi="Times New Roman" w:cs="Times New Roman"/>
           <w:sz w:val="52"/>
@@ -232,6 +233,17 @@
     </w:p>
     <w:p>
       <w:pPr>
+        <w:jc w:val="both"/>
+        <w:rPr>
+          <w:rFonts w:ascii="Times New Roman" w:hAnsi="Times New Roman" w:cs="Times New Roman"/>
+          <w:sz w:val="52"/>
+          <w:szCs w:val="52"/>
+        </w:rPr>
+      </w:pPr>
+    </w:p>
+    <w:p>
+      <w:pPr>
+        <w:jc w:val="both"/>
         <w:rPr>
           <w:rFonts w:ascii="Times New Roman" w:hAnsi="Times New Roman" w:cs="Times New Roman"/>
           <w:b/>
@@ -280,6 +292,15 @@
         <w:rPr>
           <w:rFonts w:ascii="Times New Roman" w:hAnsi="Times New Roman" w:cs="Times New Roman"/>
           <w:b/>
+          <w:sz w:val="36"/>
+          <w:szCs w:val="36"/>
+        </w:rPr>
+        <w:t xml:space="preserve">     </w:t>
+      </w:r>
+      <w:r>
+        <w:rPr>
+          <w:rFonts w:ascii="Times New Roman" w:hAnsi="Times New Roman" w:cs="Times New Roman"/>
+          <w:b/>
           <w:sz w:val="48"/>
           <w:szCs w:val="48"/>
         </w:rPr>
@@ -288,6 +309,7 @@
     </w:p>
     <w:p>
       <w:pPr>
+        <w:jc w:val="both"/>
         <w:rPr>
           <w:rFonts w:ascii="Times New Roman" w:hAnsi="Times New Roman" w:cs="Times New Roman"/>
           <w:sz w:val="36"/>
@@ -317,7 +339,23 @@
           <w:szCs w:val="28"/>
         </w:rPr>
         <w:tab/>
-        <w:t xml:space="preserve">                           </w:t>
+        <w:t xml:space="preserve">                          </w:t>
+      </w:r>
+      <w:r>
+        <w:rPr>
+          <w:rFonts w:ascii="Times New Roman" w:hAnsi="Times New Roman" w:cs="Times New Roman"/>
+          <w:sz w:val="28"/>
+          <w:szCs w:val="28"/>
+        </w:rPr>
+        <w:t xml:space="preserve">      </w:t>
+      </w:r>
+      <w:r>
+        <w:rPr>
+          <w:rFonts w:ascii="Times New Roman" w:hAnsi="Times New Roman" w:cs="Times New Roman"/>
+          <w:sz w:val="28"/>
+          <w:szCs w:val="28"/>
+        </w:rPr>
+        <w:t xml:space="preserve"> </w:t>
       </w:r>
       <w:r>
         <w:rPr>
@@ -344,10 +382,19 @@
         <w:t>Rawat</w:t>
       </w:r>
     </w:p>
-    <w:p/>
-    <w:p/>
-    <w:p>
-      <w:pPr>
+    <w:p>
+      <w:pPr>
+        <w:jc w:val="both"/>
+      </w:pPr>
+    </w:p>
+    <w:p>
+      <w:pPr>
+        <w:jc w:val="both"/>
+      </w:pPr>
+    </w:p>
+    <w:p>
+      <w:pPr>
+        <w:jc w:val="both"/>
         <w:rPr>
           <w:rFonts w:ascii="Times New Roman" w:hAnsi="Times New Roman" w:cs="Times New Roman"/>
           <w:b/>
@@ -364,6 +411,7 @@
           <w:szCs w:val="36"/>
           <w:u w:val="single"/>
         </w:rPr>
+        <w:lastRenderedPageBreak/>
         <w:t>TITLE</w:t>
       </w:r>
       <w:r>
@@ -379,6 +427,7 @@
     </w:p>
     <w:p>
       <w:pPr>
+        <w:jc w:val="both"/>
         <w:rPr>
           <w:rFonts w:ascii="Times New Roman" w:hAnsi="Times New Roman" w:cs="Times New Roman"/>
           <w:sz w:val="28"/>
@@ -457,7 +506,15 @@
           <w:sz w:val="28"/>
           <w:szCs w:val="28"/>
         </w:rPr>
-        <w:t>luskey algorithm</w:t>
+        <w:t>luskey</w:t>
+      </w:r>
+      <w:r>
+        <w:rPr>
+          <w:rFonts w:ascii="Times New Roman" w:hAnsi="Times New Roman" w:cs="Times New Roman"/>
+          <w:sz w:val="28"/>
+          <w:szCs w:val="28"/>
+        </w:rPr>
+        <w:t xml:space="preserve"> method</w:t>
       </w:r>
       <w:r>
         <w:rPr>
@@ -470,6 +527,7 @@
     </w:p>
     <w:p>
       <w:pPr>
+        <w:jc w:val="both"/>
         <w:rPr>
           <w:rFonts w:ascii="Times New Roman" w:hAnsi="Times New Roman" w:cs="Times New Roman"/>
           <w:b/>
@@ -481,6 +539,7 @@
     </w:p>
     <w:p>
       <w:pPr>
+        <w:jc w:val="both"/>
         <w:rPr>
           <w:rFonts w:ascii="Times New Roman" w:hAnsi="Times New Roman" w:cs="Times New Roman"/>
           <w:b/>
@@ -504,6 +563,7 @@
       <w:pPr>
         <w:pStyle w:val="NormalWeb"/>
         <w:spacing w:after="0" w:afterAutospacing="0"/>
+        <w:jc w:val="both"/>
         <w:rPr>
           <w:sz w:val="28"/>
           <w:szCs w:val="28"/>
@@ -543,20 +603,408 @@
           <w:szCs w:val="28"/>
         </w:rPr>
         <w:t>Quine McCluskey algorithm by reducing their complexity and number of terms. This is done by identifying and eliminating redundant or unnecessary terms, resulting in a minimized and more efficient Boolean expression.</w:t>
+      </w:r>
+    </w:p>
+    <w:p>
+      <w:pPr>
+        <w:spacing w:before="100" w:beforeAutospacing="1" w:after="100" w:afterAutospacing="1" w:line="240" w:lineRule="auto"/>
+        <w:jc w:val="both"/>
+        <w:outlineLvl w:val="2"/>
+        <w:rPr>
+          <w:rFonts w:ascii="Times New Roman" w:eastAsia="Times New Roman" w:hAnsi="Times New Roman" w:cs="Times New Roman"/>
+          <w:b/>
+          <w:bCs/>
+          <w:sz w:val="28"/>
+          <w:szCs w:val="28"/>
+          <w:lang w:eastAsia="en-CA"/>
+        </w:rPr>
+      </w:pPr>
+      <w:r>
+        <w:rPr>
+          <w:rFonts w:ascii="Times New Roman" w:eastAsia="Times New Roman" w:hAnsi="Times New Roman" w:cs="Times New Roman"/>
+          <w:b/>
+          <w:bCs/>
+          <w:sz w:val="28"/>
+          <w:szCs w:val="28"/>
+          <w:lang w:eastAsia="en-CA"/>
+        </w:rPr>
+        <w:t>Steps for Quine McCluskey Method:</w:t>
+      </w:r>
+    </w:p>
+    <w:p>
+      <w:pPr>
+        <w:numPr>
+          <w:ilvl w:val="0"/>
+          <w:numId w:val="2"/>
+        </w:numPr>
+        <w:spacing w:before="100" w:beforeAutospacing="1" w:after="100" w:afterAutospacing="1" w:line="240" w:lineRule="auto"/>
+        <w:jc w:val="both"/>
+        <w:rPr>
+          <w:rFonts w:ascii="Times New Roman" w:eastAsia="Times New Roman" w:hAnsi="Times New Roman" w:cs="Times New Roman"/>
+          <w:sz w:val="28"/>
+          <w:szCs w:val="28"/>
+          <w:lang w:eastAsia="en-CA"/>
+        </w:rPr>
+      </w:pPr>
+      <w:r>
+        <w:rPr>
+          <w:rFonts w:ascii="Times New Roman" w:eastAsia="Times New Roman" w:hAnsi="Times New Roman" w:cs="Times New Roman"/>
+          <w:sz w:val="28"/>
+          <w:szCs w:val="28"/>
+          <w:lang w:eastAsia="en-CA"/>
+        </w:rPr>
+        <w:t xml:space="preserve">Arrange the given </w:t>
+      </w:r>
+      <w:proofErr w:type="spellStart"/>
+      <w:r>
+        <w:rPr>
+          <w:rFonts w:ascii="Times New Roman" w:eastAsia="Times New Roman" w:hAnsi="Times New Roman" w:cs="Times New Roman"/>
+          <w:sz w:val="28"/>
+          <w:szCs w:val="28"/>
+          <w:lang w:eastAsia="en-CA"/>
+        </w:rPr>
+        <w:t>minterms</w:t>
+      </w:r>
+      <w:proofErr w:type="spellEnd"/>
+      <w:r>
+        <w:rPr>
+          <w:rFonts w:ascii="Times New Roman" w:eastAsia="Times New Roman" w:hAnsi="Times New Roman" w:cs="Times New Roman"/>
+          <w:sz w:val="28"/>
+          <w:szCs w:val="28"/>
+          <w:lang w:eastAsia="en-CA"/>
+        </w:rPr>
+        <w:t xml:space="preserve"> according to the number of ones present in their binary representation in ascending order.</w:t>
+      </w:r>
+    </w:p>
+    <w:p>
+      <w:pPr>
+        <w:numPr>
+          <w:ilvl w:val="0"/>
+          <w:numId w:val="2"/>
+        </w:numPr>
+        <w:spacing w:before="100" w:beforeAutospacing="1" w:after="100" w:afterAutospacing="1" w:line="240" w:lineRule="auto"/>
+        <w:jc w:val="both"/>
+        <w:rPr>
+          <w:rFonts w:ascii="Times New Roman" w:eastAsia="Times New Roman" w:hAnsi="Times New Roman" w:cs="Times New Roman"/>
+          <w:sz w:val="28"/>
+          <w:szCs w:val="28"/>
+          <w:lang w:eastAsia="en-CA"/>
+        </w:rPr>
+      </w:pPr>
+      <w:r>
+        <w:rPr>
+          <w:rFonts w:ascii="Times New Roman" w:eastAsia="Times New Roman" w:hAnsi="Times New Roman" w:cs="Times New Roman"/>
+          <w:sz w:val="28"/>
+          <w:szCs w:val="28"/>
+          <w:lang w:eastAsia="en-CA"/>
+        </w:rPr>
+        <w:t xml:space="preserve">Take the </w:t>
+      </w:r>
+      <w:proofErr w:type="spellStart"/>
+      <w:r>
+        <w:rPr>
+          <w:rFonts w:ascii="Times New Roman" w:eastAsia="Times New Roman" w:hAnsi="Times New Roman" w:cs="Times New Roman"/>
+          <w:sz w:val="28"/>
+          <w:szCs w:val="28"/>
+          <w:lang w:eastAsia="en-CA"/>
+        </w:rPr>
+        <w:t>minterms</w:t>
+      </w:r>
+      <w:proofErr w:type="spellEnd"/>
+      <w:r>
+        <w:rPr>
+          <w:rFonts w:ascii="Times New Roman" w:eastAsia="Times New Roman" w:hAnsi="Times New Roman" w:cs="Times New Roman"/>
+          <w:sz w:val="28"/>
+          <w:szCs w:val="28"/>
+          <w:lang w:eastAsia="en-CA"/>
+        </w:rPr>
+        <w:t xml:space="preserve"> from the continuous group if there is only a one-bit change to make their pair. </w:t>
+      </w:r>
+    </w:p>
+    <w:p>
+      <w:pPr>
+        <w:numPr>
+          <w:ilvl w:val="0"/>
+          <w:numId w:val="2"/>
+        </w:numPr>
+        <w:spacing w:before="100" w:beforeAutospacing="1" w:after="100" w:afterAutospacing="1" w:line="240" w:lineRule="auto"/>
+        <w:jc w:val="both"/>
+        <w:rPr>
+          <w:rFonts w:ascii="Times New Roman" w:eastAsia="Times New Roman" w:hAnsi="Times New Roman" w:cs="Times New Roman"/>
+          <w:sz w:val="28"/>
+          <w:szCs w:val="28"/>
+          <w:lang w:eastAsia="en-CA"/>
+        </w:rPr>
+      </w:pPr>
+      <w:r>
+        <w:rPr>
+          <w:rFonts w:ascii="Times New Roman" w:eastAsia="Times New Roman" w:hAnsi="Times New Roman" w:cs="Times New Roman"/>
+          <w:sz w:val="28"/>
+          <w:szCs w:val="28"/>
+          <w:lang w:eastAsia="en-CA"/>
+        </w:rPr>
+        <w:t>Place the ‘</w:t>
+      </w:r>
+      <w:proofErr w:type="gramStart"/>
+      <w:r>
+        <w:rPr>
+          <w:rFonts w:ascii="Times New Roman" w:eastAsia="Times New Roman" w:hAnsi="Times New Roman" w:cs="Times New Roman"/>
+          <w:sz w:val="28"/>
+          <w:szCs w:val="28"/>
+          <w:lang w:eastAsia="en-CA"/>
+        </w:rPr>
+        <w:t>-‘ symbol</w:t>
+      </w:r>
+      <w:proofErr w:type="gramEnd"/>
+      <w:r>
+        <w:rPr>
+          <w:rFonts w:ascii="Times New Roman" w:eastAsia="Times New Roman" w:hAnsi="Times New Roman" w:cs="Times New Roman"/>
+          <w:sz w:val="28"/>
+          <w:szCs w:val="28"/>
+          <w:lang w:eastAsia="en-CA"/>
+        </w:rPr>
+        <w:t xml:space="preserve"> where there is a bit change accordingly and keep the remaining bits the same.</w:t>
+      </w:r>
+    </w:p>
+    <w:p>
+      <w:pPr>
+        <w:numPr>
+          <w:ilvl w:val="0"/>
+          <w:numId w:val="2"/>
+        </w:numPr>
+        <w:spacing w:before="100" w:beforeAutospacing="1" w:after="100" w:afterAutospacing="1" w:line="240" w:lineRule="auto"/>
+        <w:jc w:val="both"/>
+        <w:rPr>
+          <w:rFonts w:ascii="Times New Roman" w:eastAsia="Times New Roman" w:hAnsi="Times New Roman" w:cs="Times New Roman"/>
+          <w:sz w:val="28"/>
+          <w:szCs w:val="28"/>
+          <w:lang w:eastAsia="en-CA"/>
+        </w:rPr>
+      </w:pPr>
+      <w:r>
+        <w:rPr>
+          <w:rFonts w:ascii="Times New Roman" w:eastAsia="Times New Roman" w:hAnsi="Times New Roman" w:cs="Times New Roman"/>
+          <w:sz w:val="28"/>
+          <w:szCs w:val="28"/>
+          <w:lang w:eastAsia="en-CA"/>
+        </w:rPr>
+        <w:t>Repeat steps 2 to 3 until we get all prime implicants (when all the bits present in the table are different).</w:t>
+      </w:r>
+    </w:p>
+    <w:p>
+      <w:pPr>
+        <w:numPr>
+          <w:ilvl w:val="0"/>
+          <w:numId w:val="2"/>
+        </w:numPr>
+        <w:spacing w:before="100" w:beforeAutospacing="1" w:after="100" w:afterAutospacing="1" w:line="240" w:lineRule="auto"/>
+        <w:jc w:val="both"/>
+        <w:rPr>
+          <w:rFonts w:ascii="Times New Roman" w:eastAsia="Times New Roman" w:hAnsi="Times New Roman" w:cs="Times New Roman"/>
+          <w:sz w:val="28"/>
+          <w:szCs w:val="28"/>
+          <w:lang w:eastAsia="en-CA"/>
+        </w:rPr>
+      </w:pPr>
+      <w:r>
+        <w:rPr>
+          <w:rFonts w:ascii="Times New Roman" w:eastAsia="Times New Roman" w:hAnsi="Times New Roman" w:cs="Times New Roman"/>
+          <w:sz w:val="28"/>
+          <w:szCs w:val="28"/>
+          <w:lang w:eastAsia="en-CA"/>
+        </w:rPr>
+        <w:t xml:space="preserve">Make a prime implicant table that consists of the prime implicants (obtained </w:t>
+      </w:r>
+      <w:proofErr w:type="spellStart"/>
+      <w:r>
+        <w:rPr>
+          <w:rFonts w:ascii="Times New Roman" w:eastAsia="Times New Roman" w:hAnsi="Times New Roman" w:cs="Times New Roman"/>
+          <w:sz w:val="28"/>
+          <w:szCs w:val="28"/>
+          <w:lang w:eastAsia="en-CA"/>
+        </w:rPr>
+        <w:t>minterms</w:t>
+      </w:r>
+      <w:proofErr w:type="spellEnd"/>
+      <w:r>
+        <w:rPr>
+          <w:rFonts w:ascii="Times New Roman" w:eastAsia="Times New Roman" w:hAnsi="Times New Roman" w:cs="Times New Roman"/>
+          <w:sz w:val="28"/>
+          <w:szCs w:val="28"/>
+          <w:lang w:eastAsia="en-CA"/>
+        </w:rPr>
+        <w:t xml:space="preserve">) as rows and the given </w:t>
+      </w:r>
+      <w:proofErr w:type="spellStart"/>
+      <w:r>
+        <w:rPr>
+          <w:rFonts w:ascii="Times New Roman" w:eastAsia="Times New Roman" w:hAnsi="Times New Roman" w:cs="Times New Roman"/>
+          <w:sz w:val="28"/>
+          <w:szCs w:val="28"/>
+          <w:lang w:eastAsia="en-CA"/>
+        </w:rPr>
+        <w:t>minterms</w:t>
+      </w:r>
+      <w:proofErr w:type="spellEnd"/>
+      <w:r>
+        <w:rPr>
+          <w:rFonts w:ascii="Times New Roman" w:eastAsia="Times New Roman" w:hAnsi="Times New Roman" w:cs="Times New Roman"/>
+          <w:sz w:val="28"/>
+          <w:szCs w:val="28"/>
+          <w:lang w:eastAsia="en-CA"/>
+        </w:rPr>
+        <w:t xml:space="preserve"> (given in problem) as columns.</w:t>
+      </w:r>
+    </w:p>
+    <w:p>
+      <w:pPr>
+        <w:numPr>
+          <w:ilvl w:val="0"/>
+          <w:numId w:val="2"/>
+        </w:numPr>
+        <w:spacing w:before="100" w:beforeAutospacing="1" w:after="100" w:afterAutospacing="1" w:line="240" w:lineRule="auto"/>
+        <w:jc w:val="both"/>
+        <w:rPr>
+          <w:rFonts w:ascii="Times New Roman" w:eastAsia="Times New Roman" w:hAnsi="Times New Roman" w:cs="Times New Roman"/>
+          <w:sz w:val="28"/>
+          <w:szCs w:val="28"/>
+          <w:lang w:eastAsia="en-CA"/>
+        </w:rPr>
+      </w:pPr>
+      <w:r>
+        <w:rPr>
+          <w:rFonts w:ascii="Times New Roman" w:eastAsia="Times New Roman" w:hAnsi="Times New Roman" w:cs="Times New Roman"/>
+          <w:sz w:val="28"/>
+          <w:szCs w:val="28"/>
+          <w:lang w:eastAsia="en-CA"/>
+        </w:rPr>
+        <w:t xml:space="preserve">Place ‘1’ in the </w:t>
+      </w:r>
+      <w:proofErr w:type="spellStart"/>
+      <w:r>
+        <w:rPr>
+          <w:rFonts w:ascii="Times New Roman" w:eastAsia="Times New Roman" w:hAnsi="Times New Roman" w:cs="Times New Roman"/>
+          <w:sz w:val="28"/>
+          <w:szCs w:val="28"/>
+          <w:lang w:eastAsia="en-CA"/>
+        </w:rPr>
+        <w:t>minterms</w:t>
+      </w:r>
+      <w:proofErr w:type="spellEnd"/>
+      <w:r>
+        <w:rPr>
+          <w:rFonts w:ascii="Times New Roman" w:eastAsia="Times New Roman" w:hAnsi="Times New Roman" w:cs="Times New Roman"/>
+          <w:sz w:val="28"/>
+          <w:szCs w:val="28"/>
+          <w:lang w:eastAsia="en-CA"/>
+        </w:rPr>
+        <w:t xml:space="preserve"> (cell) which are covered by each prime implicant.</w:t>
+      </w:r>
+    </w:p>
+    <w:p>
+      <w:pPr>
+        <w:numPr>
+          <w:ilvl w:val="0"/>
+          <w:numId w:val="2"/>
+        </w:numPr>
+        <w:spacing w:before="100" w:beforeAutospacing="1" w:after="100" w:afterAutospacing="1" w:line="240" w:lineRule="auto"/>
+        <w:jc w:val="both"/>
+        <w:rPr>
+          <w:rFonts w:ascii="Times New Roman" w:eastAsia="Times New Roman" w:hAnsi="Times New Roman" w:cs="Times New Roman"/>
+          <w:sz w:val="28"/>
+          <w:szCs w:val="28"/>
+          <w:lang w:eastAsia="en-CA"/>
+        </w:rPr>
+      </w:pPr>
+      <w:r>
+        <w:rPr>
+          <w:rFonts w:ascii="Times New Roman" w:eastAsia="Times New Roman" w:hAnsi="Times New Roman" w:cs="Times New Roman"/>
+          <w:sz w:val="28"/>
+          <w:szCs w:val="28"/>
+          <w:lang w:eastAsia="en-CA"/>
+        </w:rPr>
+        <w:t xml:space="preserve">Observe the table, if the </w:t>
+      </w:r>
+      <w:proofErr w:type="spellStart"/>
+      <w:r>
+        <w:rPr>
+          <w:rFonts w:ascii="Times New Roman" w:eastAsia="Times New Roman" w:hAnsi="Times New Roman" w:cs="Times New Roman"/>
+          <w:sz w:val="28"/>
+          <w:szCs w:val="28"/>
+          <w:lang w:eastAsia="en-CA"/>
+        </w:rPr>
+        <w:t>minterm</w:t>
+      </w:r>
+      <w:proofErr w:type="spellEnd"/>
+      <w:r>
+        <w:rPr>
+          <w:rFonts w:ascii="Times New Roman" w:eastAsia="Times New Roman" w:hAnsi="Times New Roman" w:cs="Times New Roman"/>
+          <w:sz w:val="28"/>
+          <w:szCs w:val="28"/>
+          <w:lang w:eastAsia="en-CA"/>
+        </w:rPr>
+        <w:t xml:space="preserve"> is covered by only one prime implicant then it is an essential to prime implicant.</w:t>
+      </w:r>
+    </w:p>
+    <w:p>
+      <w:pPr>
+        <w:numPr>
+          <w:ilvl w:val="0"/>
+          <w:numId w:val="2"/>
+        </w:numPr>
+        <w:spacing w:before="100" w:beforeAutospacing="1" w:after="100" w:afterAutospacing="1" w:line="240" w:lineRule="auto"/>
+        <w:jc w:val="both"/>
+        <w:rPr>
+          <w:rFonts w:ascii="Times New Roman" w:eastAsia="Times New Roman" w:hAnsi="Times New Roman" w:cs="Times New Roman"/>
+          <w:sz w:val="28"/>
+          <w:szCs w:val="28"/>
+          <w:lang w:eastAsia="en-CA"/>
+        </w:rPr>
+      </w:pPr>
+      <w:r>
+        <w:rPr>
+          <w:rFonts w:ascii="Times New Roman" w:eastAsia="Times New Roman" w:hAnsi="Times New Roman" w:cs="Times New Roman"/>
+          <w:sz w:val="28"/>
+          <w:szCs w:val="28"/>
+          <w:lang w:eastAsia="en-CA"/>
+        </w:rPr>
+        <w:t xml:space="preserve">Add the essential prime implicants to the simplified </w:t>
+      </w:r>
+      <w:proofErr w:type="spellStart"/>
+      <w:r>
+        <w:rPr>
+          <w:rFonts w:ascii="Times New Roman" w:eastAsia="Times New Roman" w:hAnsi="Times New Roman" w:cs="Times New Roman"/>
+          <w:sz w:val="28"/>
+          <w:szCs w:val="28"/>
+          <w:lang w:eastAsia="en-CA"/>
+        </w:rPr>
+        <w:t>boolean</w:t>
+      </w:r>
+      <w:proofErr w:type="spellEnd"/>
+      <w:r>
+        <w:rPr>
+          <w:rFonts w:ascii="Times New Roman" w:eastAsia="Times New Roman" w:hAnsi="Times New Roman" w:cs="Times New Roman"/>
+          <w:sz w:val="28"/>
+          <w:szCs w:val="28"/>
+          <w:lang w:eastAsia="en-CA"/>
+        </w:rPr>
+        <w:t xml:space="preserve"> function. </w:t>
       </w:r>
     </w:p>
     <w:p>
       <w:pPr>
         <w:pStyle w:val="NormalWeb"/>
         <w:spacing w:after="0" w:afterAutospacing="0"/>
-        <w:rPr>
-          <w:sz w:val="28"/>
-          <w:szCs w:val="28"/>
-        </w:rPr>
-      </w:pPr>
-    </w:p>
-    <w:p>
-      <w:pPr>
+        <w:jc w:val="both"/>
+        <w:rPr>
+          <w:sz w:val="28"/>
+          <w:szCs w:val="28"/>
+        </w:rPr>
+      </w:pPr>
+    </w:p>
+    <w:p>
+      <w:pPr>
+        <w:jc w:val="both"/>
         <w:rPr>
           <w:rFonts w:ascii="Times New Roman" w:hAnsi="Times New Roman" w:cs="Times New Roman"/>
           <w:b/>
@@ -578,6 +1026,7 @@
     </w:p>
     <w:p>
       <w:pPr>
+        <w:jc w:val="both"/>
         <w:rPr>
           <w:rFonts w:ascii="Times New Roman" w:hAnsi="Times New Roman" w:cs="Times New Roman"/>
           <w:sz w:val="28"/>
@@ -595,17 +1044,116 @@
     </w:p>
     <w:p>
       <w:pPr>
-        <w:rPr>
-          <w:rFonts w:ascii="Times New Roman" w:hAnsi="Times New Roman" w:cs="Times New Roman"/>
-          <w:sz w:val="28"/>
-          <w:szCs w:val="28"/>
-        </w:rPr>
-      </w:pPr>
+        <w:jc w:val="both"/>
+        <w:rPr>
+          <w:rFonts w:ascii="Times New Roman" w:hAnsi="Times New Roman" w:cs="Times New Roman"/>
+          <w:sz w:val="28"/>
+          <w:szCs w:val="28"/>
+        </w:rPr>
+      </w:pPr>
+    </w:p>
+    <w:p>
+      <w:pPr>
+        <w:jc w:val="both"/>
+        <w:rPr>
+          <w:rFonts w:ascii="Times New Roman" w:hAnsi="Times New Roman" w:cs="Times New Roman"/>
+          <w:b/>
+          <w:sz w:val="36"/>
+          <w:szCs w:val="36"/>
+          <w:u w:val="single"/>
+        </w:rPr>
+      </w:pPr>
+      <w:r>
+        <w:rPr>
+          <w:rFonts w:ascii="Times New Roman" w:hAnsi="Times New Roman" w:cs="Times New Roman"/>
+          <w:b/>
+          <w:sz w:val="36"/>
+          <w:szCs w:val="36"/>
+          <w:u w:val="single"/>
+        </w:rPr>
+        <w:t>HARDWARE USED:</w:t>
+      </w:r>
+    </w:p>
+    <w:p>
+      <w:pPr>
+        <w:jc w:val="both"/>
+        <w:rPr>
+          <w:rFonts w:ascii="Times New Roman" w:hAnsi="Times New Roman" w:cs="Times New Roman"/>
+          <w:sz w:val="28"/>
+          <w:szCs w:val="28"/>
+        </w:rPr>
+      </w:pPr>
+      <w:r>
+        <w:rPr>
+          <w:rFonts w:ascii="Times New Roman" w:hAnsi="Times New Roman" w:cs="Times New Roman"/>
+          <w:sz w:val="28"/>
+          <w:szCs w:val="28"/>
+        </w:rPr>
+        <w:t xml:space="preserve">AMD </w:t>
+      </w:r>
+      <w:proofErr w:type="spellStart"/>
+      <w:r>
+        <w:rPr>
+          <w:rFonts w:ascii="Times New Roman" w:hAnsi="Times New Roman" w:cs="Times New Roman"/>
+          <w:sz w:val="28"/>
+          <w:szCs w:val="28"/>
+        </w:rPr>
+        <w:t>Ryzen</w:t>
+      </w:r>
+      <w:proofErr w:type="spellEnd"/>
+      <w:r>
+        <w:rPr>
+          <w:rFonts w:ascii="Times New Roman" w:hAnsi="Times New Roman" w:cs="Times New Roman"/>
+          <w:sz w:val="28"/>
+          <w:szCs w:val="28"/>
+        </w:rPr>
+        <w:t xml:space="preserve"> 5 5600H, 16GB Ram, 512GB SSD.</w:t>
+      </w:r>
+    </w:p>
+    <w:p>
+      <w:pPr>
+        <w:jc w:val="both"/>
+        <w:rPr>
+          <w:rFonts w:ascii="Times New Roman" w:hAnsi="Times New Roman" w:cs="Times New Roman"/>
+          <w:sz w:val="28"/>
+          <w:szCs w:val="28"/>
+        </w:rPr>
+      </w:pPr>
+    </w:p>
+    <w:p>
+      <w:pPr>
+        <w:jc w:val="both"/>
+        <w:rPr>
+          <w:rFonts w:ascii="Times New Roman" w:hAnsi="Times New Roman" w:cs="Times New Roman"/>
+          <w:b/>
+          <w:sz w:val="36"/>
+          <w:szCs w:val="36"/>
+          <w:u w:val="single"/>
+        </w:rPr>
+      </w:pPr>
+      <w:r>
+        <w:rPr>
+          <w:rFonts w:ascii="Times New Roman" w:hAnsi="Times New Roman" w:cs="Times New Roman"/>
+          <w:b/>
+          <w:sz w:val="36"/>
+          <w:szCs w:val="36"/>
+          <w:u w:val="single"/>
+        </w:rPr>
+        <w:t>SOFTWARE</w:t>
+      </w:r>
+      <w:r>
+        <w:rPr>
+          <w:rFonts w:ascii="Times New Roman" w:hAnsi="Times New Roman" w:cs="Times New Roman"/>
+          <w:b/>
+          <w:sz w:val="36"/>
+          <w:szCs w:val="36"/>
+          <w:u w:val="single"/>
+        </w:rPr>
+        <w:t>S</w:t>
+      </w:r>
       <w:bookmarkStart w:id="0" w:name="_GoBack"/>
       <w:bookmarkEnd w:id="0"/>
-    </w:p>
-    <w:p>
-      <w:pPr>
+      <w:r>
         <w:rPr>
           <w:rFonts w:ascii="Times New Roman" w:hAnsi="Times New Roman" w:cs="Times New Roman"/>
           <w:b/>
@@ -613,105 +1161,12 @@
           <w:szCs w:val="36"/>
           <w:u w:val="single"/>
         </w:rPr>
-      </w:pPr>
-      <w:r>
-        <w:rPr>
-          <w:rFonts w:ascii="Times New Roman" w:hAnsi="Times New Roman" w:cs="Times New Roman"/>
-          <w:b/>
-          <w:sz w:val="36"/>
-          <w:szCs w:val="36"/>
-          <w:u w:val="single"/>
-        </w:rPr>
-        <w:t>HARDWARE USED:</w:t>
-      </w:r>
-    </w:p>
-    <w:p>
-      <w:pPr>
-        <w:rPr>
-          <w:rFonts w:ascii="Times New Roman" w:hAnsi="Times New Roman" w:cs="Times New Roman"/>
-          <w:sz w:val="28"/>
-          <w:szCs w:val="28"/>
-        </w:rPr>
-      </w:pPr>
-      <w:r>
-        <w:rPr>
-          <w:rFonts w:ascii="Times New Roman" w:hAnsi="Times New Roman" w:cs="Times New Roman"/>
-          <w:sz w:val="28"/>
-          <w:szCs w:val="28"/>
-        </w:rPr>
-        <w:t xml:space="preserve">AMD </w:t>
-      </w:r>
-      <w:proofErr w:type="spellStart"/>
-      <w:r>
-        <w:rPr>
-          <w:rFonts w:ascii="Times New Roman" w:hAnsi="Times New Roman" w:cs="Times New Roman"/>
-          <w:sz w:val="28"/>
-          <w:szCs w:val="28"/>
-        </w:rPr>
-        <w:t>Ryzen</w:t>
-      </w:r>
-      <w:proofErr w:type="spellEnd"/>
-      <w:r>
-        <w:rPr>
-          <w:rFonts w:ascii="Times New Roman" w:hAnsi="Times New Roman" w:cs="Times New Roman"/>
-          <w:sz w:val="28"/>
-          <w:szCs w:val="28"/>
-        </w:rPr>
-        <w:t xml:space="preserve"> 5 5600H, Nvidia GeForce GTX 1650, 16GB Ram, 512GB SSD.</w:t>
-      </w:r>
-    </w:p>
-    <w:p>
-      <w:pPr>
-        <w:rPr>
-          <w:rFonts w:ascii="Times New Roman" w:hAnsi="Times New Roman" w:cs="Times New Roman"/>
-          <w:sz w:val="28"/>
-          <w:szCs w:val="28"/>
-        </w:rPr>
-      </w:pPr>
-    </w:p>
-    <w:p>
-      <w:pPr>
-        <w:rPr>
-          <w:rFonts w:ascii="Times New Roman" w:hAnsi="Times New Roman" w:cs="Times New Roman"/>
-          <w:b/>
-          <w:sz w:val="36"/>
-          <w:szCs w:val="36"/>
-          <w:u w:val="single"/>
-        </w:rPr>
-      </w:pPr>
-      <w:r>
-        <w:rPr>
-          <w:rFonts w:ascii="Times New Roman" w:hAnsi="Times New Roman" w:cs="Times New Roman"/>
-          <w:b/>
-          <w:sz w:val="36"/>
-          <w:szCs w:val="36"/>
-          <w:u w:val="single"/>
-        </w:rPr>
-        <w:t>SOFTWARE</w:t>
-      </w:r>
-      <w:r>
-        <w:rPr>
-          <w:rFonts w:ascii="Times New Roman" w:hAnsi="Times New Roman" w:cs="Times New Roman"/>
-          <w:b/>
-          <w:sz w:val="36"/>
-          <w:szCs w:val="36"/>
-          <w:u w:val="single"/>
-        </w:rPr>
-        <w:t>S</w:t>
-      </w:r>
-      <w:r>
-        <w:rPr>
-          <w:rFonts w:ascii="Times New Roman" w:hAnsi="Times New Roman" w:cs="Times New Roman"/>
-          <w:b/>
-          <w:sz w:val="36"/>
-          <w:szCs w:val="36"/>
-          <w:u w:val="single"/>
-        </w:rPr>
         <w:t xml:space="preserve"> USED:</w:t>
       </w:r>
     </w:p>
     <w:p>
       <w:pPr>
+        <w:jc w:val="both"/>
         <w:rPr>
           <w:rFonts w:ascii="Times New Roman" w:hAnsi="Times New Roman" w:cs="Times New Roman"/>
           <w:sz w:val="28"/>
@@ -729,60 +1184,27 @@
     </w:p>
     <w:p>
       <w:pPr>
-        <w:rPr>
-          <w:rFonts w:ascii="Times New Roman" w:hAnsi="Times New Roman" w:cs="Times New Roman"/>
-          <w:sz w:val="28"/>
-          <w:szCs w:val="28"/>
-        </w:rPr>
-      </w:pPr>
-    </w:p>
-    <w:p>
-      <w:pPr>
-        <w:rPr>
-          <w:rFonts w:ascii="Times New Roman" w:hAnsi="Times New Roman" w:cs="Times New Roman"/>
-          <w:sz w:val="28"/>
-          <w:szCs w:val="28"/>
-        </w:rPr>
-      </w:pPr>
-    </w:p>
-    <w:p>
-      <w:pPr>
-        <w:rPr>
-          <w:rFonts w:ascii="Times New Roman" w:hAnsi="Times New Roman" w:cs="Times New Roman"/>
-          <w:sz w:val="28"/>
-          <w:szCs w:val="28"/>
-        </w:rPr>
-      </w:pPr>
-    </w:p>
-    <w:p>
-      <w:pPr>
-        <w:rPr>
-          <w:rFonts w:ascii="Times New Roman" w:hAnsi="Times New Roman" w:cs="Times New Roman"/>
-          <w:sz w:val="28"/>
-          <w:szCs w:val="28"/>
-        </w:rPr>
-      </w:pPr>
-    </w:p>
-    <w:p>
-      <w:pPr>
-        <w:rPr>
-          <w:rFonts w:ascii="Times New Roman" w:hAnsi="Times New Roman" w:cs="Times New Roman"/>
-          <w:sz w:val="28"/>
-          <w:szCs w:val="28"/>
-        </w:rPr>
-      </w:pPr>
-    </w:p>
-    <w:p>
-      <w:pPr>
-        <w:rPr>
-          <w:rFonts w:ascii="Times New Roman" w:hAnsi="Times New Roman" w:cs="Times New Roman"/>
-          <w:sz w:val="28"/>
-          <w:szCs w:val="28"/>
-        </w:rPr>
-      </w:pPr>
-    </w:p>
-    <w:p>
-      <w:pPr>
+        <w:jc w:val="both"/>
+        <w:rPr>
+          <w:rFonts w:ascii="Times New Roman" w:hAnsi="Times New Roman" w:cs="Times New Roman"/>
+          <w:sz w:val="28"/>
+          <w:szCs w:val="28"/>
+        </w:rPr>
+      </w:pPr>
+    </w:p>
+    <w:p>
+      <w:pPr>
+        <w:jc w:val="both"/>
+        <w:rPr>
+          <w:rFonts w:ascii="Times New Roman" w:hAnsi="Times New Roman" w:cs="Times New Roman"/>
+          <w:sz w:val="28"/>
+          <w:szCs w:val="28"/>
+        </w:rPr>
+      </w:pPr>
+    </w:p>
+    <w:p>
+      <w:pPr>
+        <w:jc w:val="both"/>
         <w:rPr>
           <w:rFonts w:ascii="Times New Roman" w:hAnsi="Times New Roman" w:cs="Times New Roman"/>
           <w:sz w:val="36"/>
@@ -835,6 +1257,14 @@
           <w:sz w:val="36"/>
           <w:szCs w:val="36"/>
         </w:rPr>
+        <w:t xml:space="preserve">   </w:t>
+      </w:r>
+      <w:r>
+        <w:rPr>
+          <w:rFonts w:ascii="Times New Roman" w:hAnsi="Times New Roman" w:cs="Times New Roman"/>
+          <w:sz w:val="36"/>
+          <w:szCs w:val="36"/>
+        </w:rPr>
         <w:t xml:space="preserve">     </w:t>
       </w:r>
       <w:r>
@@ -843,13 +1273,20 @@
           <w:sz w:val="36"/>
           <w:szCs w:val="36"/>
         </w:rPr>
+        <w:t xml:space="preserve">  </w:t>
+      </w:r>
+      <w:r>
+        <w:rPr>
+          <w:rFonts w:ascii="Times New Roman" w:hAnsi="Times New Roman" w:cs="Times New Roman"/>
+          <w:sz w:val="36"/>
+          <w:szCs w:val="36"/>
+        </w:rPr>
         <w:t>Signature of Student</w:t>
       </w:r>
     </w:p>
-    <w:p/>
     <w:sectPr>
       <w:pgSz w:w="11909" w:h="16834"/>
-      <w:pgMar w:top="567" w:right="1020" w:bottom="567" w:left="1701" w:header="720" w:footer="720" w:gutter="0"/>
+      <w:pgMar w:top="567" w:right="1134" w:bottom="567" w:left="1134" w:header="720" w:footer="720" w:gutter="0"/>
       <w:cols w:space="708"/>
       <w:docGrid w:linePitch="299"/>
     </w:sectPr>
@@ -972,8 +1409,124 @@
       </w:rPr>
     </w:lvl>
   </w:abstractNum>
+  <w:abstractNum w:abstractNumId="1" w15:restartNumberingAfterBreak="0">
+    <w:nsid w:val="7FE30333"/>
+    <w:multiLevelType w:val="multilevel"/>
+    <w:tmpl w:val="DD6AE978"/>
+    <w:lvl w:ilvl="0">
+      <w:start w:val="1"/>
+      <w:numFmt w:val="decimal"/>
+      <w:lvlText w:val="%1."/>
+      <w:lvlJc w:val="left"/>
+      <w:pPr>
+        <w:tabs>
+          <w:tab w:val="num" w:pos="720"/>
+        </w:tabs>
+        <w:ind w:left="720" w:hanging="360"/>
+      </w:pPr>
+    </w:lvl>
+    <w:lvl w:ilvl="1" w:tentative="1">
+      <w:start w:val="1"/>
+      <w:numFmt w:val="decimal"/>
+      <w:lvlText w:val="%2."/>
+      <w:lvlJc w:val="left"/>
+      <w:pPr>
+        <w:tabs>
+          <w:tab w:val="num" w:pos="1440"/>
+        </w:tabs>
+        <w:ind w:left="1440" w:hanging="360"/>
+      </w:pPr>
+    </w:lvl>
+    <w:lvl w:ilvl="2" w:tentative="1">
+      <w:start w:val="1"/>
+      <w:numFmt w:val="decimal"/>
+      <w:lvlText w:val="%3."/>
+      <w:lvlJc w:val="left"/>
+      <w:pPr>
+        <w:tabs>
+          <w:tab w:val="num" w:pos="2160"/>
+        </w:tabs>
+        <w:ind w:left="2160" w:hanging="360"/>
+      </w:pPr>
+    </w:lvl>
+    <w:lvl w:ilvl="3" w:tentative="1">
+      <w:start w:val="1"/>
+      <w:numFmt w:val="decimal"/>
+      <w:lvlText w:val="%4."/>
+      <w:lvlJc w:val="left"/>
+      <w:pPr>
+        <w:tabs>
+          <w:tab w:val="num" w:pos="2880"/>
+        </w:tabs>
+        <w:ind w:left="2880" w:hanging="360"/>
+      </w:pPr>
+    </w:lvl>
+    <w:lvl w:ilvl="4" w:tentative="1">
+      <w:start w:val="1"/>
+      <w:numFmt w:val="decimal"/>
+      <w:lvlText w:val="%5."/>
+      <w:lvlJc w:val="left"/>
+      <w:pPr>
+        <w:tabs>
+          <w:tab w:val="num" w:pos="3600"/>
+        </w:tabs>
+        <w:ind w:left="3600" w:hanging="360"/>
+      </w:pPr>
+    </w:lvl>
+    <w:lvl w:ilvl="5" w:tentative="1">
+      <w:start w:val="1"/>
+      <w:numFmt w:val="decimal"/>
+      <w:lvlText w:val="%6."/>
+      <w:lvlJc w:val="left"/>
+      <w:pPr>
+        <w:tabs>
+          <w:tab w:val="num" w:pos="4320"/>
+        </w:tabs>
+        <w:ind w:left="4320" w:hanging="360"/>
+      </w:pPr>
+    </w:lvl>
+    <w:lvl w:ilvl="6" w:tentative="1">
+      <w:start w:val="1"/>
+      <w:numFmt w:val="decimal"/>
+      <w:lvlText w:val="%7."/>
+      <w:lvlJc w:val="left"/>
+      <w:pPr>
+        <w:tabs>
+          <w:tab w:val="num" w:pos="5040"/>
+        </w:tabs>
+        <w:ind w:left="5040" w:hanging="360"/>
+      </w:pPr>
+    </w:lvl>
+    <w:lvl w:ilvl="7" w:tentative="1">
+      <w:start w:val="1"/>
+      <w:numFmt w:val="decimal"/>
+      <w:lvlText w:val="%8."/>
+      <w:lvlJc w:val="left"/>
+      <w:pPr>
+        <w:tabs>
+          <w:tab w:val="num" w:pos="5760"/>
+        </w:tabs>
+        <w:ind w:left="5760" w:hanging="360"/>
+      </w:pPr>
+    </w:lvl>
+    <w:lvl w:ilvl="8" w:tentative="1">
+      <w:start w:val="1"/>
+      <w:numFmt w:val="decimal"/>
+      <w:lvlText w:val="%9."/>
+      <w:lvlJc w:val="left"/>
+      <w:pPr>
+        <w:tabs>
+          <w:tab w:val="num" w:pos="6480"/>
+        </w:tabs>
+        <w:ind w:left="6480" w:hanging="360"/>
+      </w:pPr>
+    </w:lvl>
+  </w:abstractNum>
   <w:num w:numId="1">
     <w:abstractNumId w:val="0"/>
+  </w:num>
+  <w:num w:numId="2">
+    <w:abstractNumId w:val="1"/>
   </w:num>
 </w:numbering>
 </file>
@@ -1377,6 +1930,26 @@
     <w:qFormat/>
     <w:rsid w:val="00104805"/>
   </w:style>
+  <w:style w:type="paragraph" w:styleId="Heading3">
+    <w:name w:val="heading 3"/>
+    <w:basedOn w:val="Normal"/>
+    <w:link w:val="Heading3Char"/>
+    <w:uiPriority w:val="9"/>
+    <w:qFormat/>
+    <w:rsid w:val="006C155D"/>
+    <w:pPr>
+      <w:spacing w:before="100" w:beforeAutospacing="1" w:after="100" w:afterAutospacing="1" w:line="240" w:lineRule="auto"/>
+      <w:outlineLvl w:val="2"/>
+    </w:pPr>
+    <w:rPr>
+      <w:rFonts w:ascii="Times New Roman" w:eastAsia="Times New Roman" w:hAnsi="Times New Roman" w:cs="Times New Roman"/>
+      <w:b/>
+      <w:bCs/>
+      <w:sz w:val="27"/>
+      <w:szCs w:val="27"/>
+      <w:lang w:eastAsia="en-CA"/>
+    </w:rPr>
+  </w:style>
   <w:style w:type="character" w:default="1" w:styleId="DefaultParagraphFont">
     <w:name w:val="Default Paragraph Font"/>
     <w:uiPriority w:val="1"/>
@@ -1459,6 +2032,21 @@
       <w:rFonts w:ascii="Segoe UI" w:hAnsi="Segoe UI" w:cs="Segoe UI"/>
       <w:sz w:val="18"/>
       <w:szCs w:val="18"/>
+    </w:rPr>
+  </w:style>
+  <w:style w:type="character" w:customStyle="1" w:styleId="Heading3Char">
+    <w:name w:val="Heading 3 Char"/>
+    <w:basedOn w:val="DefaultParagraphFont"/>
+    <w:link w:val="Heading3"/>
+    <w:uiPriority w:val="9"/>
+    <w:rsid w:val="006C155D"/>
+    <w:rPr>
+      <w:rFonts w:ascii="Times New Roman" w:eastAsia="Times New Roman" w:hAnsi="Times New Roman" w:cs="Times New Roman"/>
+      <w:b/>
+      <w:bCs/>
+      <w:sz w:val="27"/>
+      <w:szCs w:val="27"/>
+      <w:lang w:eastAsia="en-CA"/>
     </w:rPr>
   </w:style>
 </w:styles>

</xml_diff>

<commit_message>
god help us all
</commit_message>
<xml_diff>
--- a/PROJECT SYNOPSIS(QM).docx
+++ b/PROJECT SYNOPSIS(QM).docx
@@ -246,6 +246,16 @@
         <w:jc w:val="both"/>
         <w:rPr>
           <w:rFonts w:ascii="Times New Roman" w:hAnsi="Times New Roman" w:cs="Times New Roman"/>
+          <w:sz w:val="52"/>
+          <w:szCs w:val="52"/>
+        </w:rPr>
+      </w:pPr>
+    </w:p>
+    <w:p>
+      <w:pPr>
+        <w:jc w:val="both"/>
+        <w:rPr>
+          <w:rFonts w:ascii="Times New Roman" w:hAnsi="Times New Roman" w:cs="Times New Roman"/>
           <w:b/>
           <w:sz w:val="36"/>
           <w:szCs w:val="36"/>
@@ -385,11 +395,13 @@
     <w:p>
       <w:pPr>
         <w:jc w:val="both"/>
-      </w:pPr>
-    </w:p>
-    <w:p>
-      <w:pPr>
-        <w:jc w:val="both"/>
+        <w:rPr>
+          <w:rFonts w:ascii="Times New Roman" w:hAnsi="Times New Roman" w:cs="Times New Roman"/>
+          <w:b/>
+          <w:sz w:val="36"/>
+          <w:szCs w:val="36"/>
+          <w:u w:val="single"/>
+        </w:rPr>
       </w:pPr>
     </w:p>
     <w:p>
@@ -1151,56 +1163,56 @@
         </w:rPr>
         <w:t>S</w:t>
       </w:r>
+      <w:r>
+        <w:rPr>
+          <w:rFonts w:ascii="Times New Roman" w:hAnsi="Times New Roman" w:cs="Times New Roman"/>
+          <w:b/>
+          <w:sz w:val="36"/>
+          <w:szCs w:val="36"/>
+          <w:u w:val="single"/>
+        </w:rPr>
+        <w:t xml:space="preserve"> USED:</w:t>
+      </w:r>
+    </w:p>
+    <w:p>
+      <w:pPr>
+        <w:jc w:val="both"/>
+        <w:rPr>
+          <w:rFonts w:ascii="Times New Roman" w:hAnsi="Times New Roman" w:cs="Times New Roman"/>
+          <w:sz w:val="28"/>
+          <w:szCs w:val="28"/>
+        </w:rPr>
+      </w:pPr>
+      <w:r>
+        <w:rPr>
+          <w:rFonts w:ascii="Times New Roman" w:hAnsi="Times New Roman" w:cs="Times New Roman"/>
+          <w:sz w:val="28"/>
+          <w:szCs w:val="28"/>
+        </w:rPr>
+        <w:t>(Windows 10 version 21H2) / (Arch Linux), VS Code, Python</w:t>
+      </w:r>
+    </w:p>
+    <w:p>
+      <w:pPr>
+        <w:jc w:val="both"/>
+        <w:rPr>
+          <w:rFonts w:ascii="Times New Roman" w:hAnsi="Times New Roman" w:cs="Times New Roman"/>
+          <w:sz w:val="28"/>
+          <w:szCs w:val="28"/>
+        </w:rPr>
+      </w:pPr>
+    </w:p>
+    <w:p>
+      <w:pPr>
+        <w:jc w:val="both"/>
+        <w:rPr>
+          <w:rFonts w:ascii="Times New Roman" w:hAnsi="Times New Roman" w:cs="Times New Roman"/>
+          <w:sz w:val="28"/>
+          <w:szCs w:val="28"/>
+        </w:rPr>
+      </w:pPr>
       <w:bookmarkStart w:id="0" w:name="_GoBack"/>
       <w:bookmarkEnd w:id="0"/>
-      <w:r>
-        <w:rPr>
-          <w:rFonts w:ascii="Times New Roman" w:hAnsi="Times New Roman" w:cs="Times New Roman"/>
-          <w:b/>
-          <w:sz w:val="36"/>
-          <w:szCs w:val="36"/>
-          <w:u w:val="single"/>
-        </w:rPr>
-        <w:t xml:space="preserve"> USED:</w:t>
-      </w:r>
-    </w:p>
-    <w:p>
-      <w:pPr>
-        <w:jc w:val="both"/>
-        <w:rPr>
-          <w:rFonts w:ascii="Times New Roman" w:hAnsi="Times New Roman" w:cs="Times New Roman"/>
-          <w:sz w:val="28"/>
-          <w:szCs w:val="28"/>
-        </w:rPr>
-      </w:pPr>
-      <w:r>
-        <w:rPr>
-          <w:rFonts w:ascii="Times New Roman" w:hAnsi="Times New Roman" w:cs="Times New Roman"/>
-          <w:sz w:val="28"/>
-          <w:szCs w:val="28"/>
-        </w:rPr>
-        <w:t>(Windows 10 version 21H2) / (Arch Linux), VS Code, Python</w:t>
-      </w:r>
-    </w:p>
-    <w:p>
-      <w:pPr>
-        <w:jc w:val="both"/>
-        <w:rPr>
-          <w:rFonts w:ascii="Times New Roman" w:hAnsi="Times New Roman" w:cs="Times New Roman"/>
-          <w:sz w:val="28"/>
-          <w:szCs w:val="28"/>
-        </w:rPr>
-      </w:pPr>
-    </w:p>
-    <w:p>
-      <w:pPr>
-        <w:jc w:val="both"/>
-        <w:rPr>
-          <w:rFonts w:ascii="Times New Roman" w:hAnsi="Times New Roman" w:cs="Times New Roman"/>
-          <w:sz w:val="28"/>
-          <w:szCs w:val="28"/>
-        </w:rPr>
-      </w:pPr>
     </w:p>
     <w:p>
       <w:pPr>

</xml_diff>